<commit_message>
added a few more plots and final updates to the neural network code
</commit_message>
<xml_diff>
--- a/Neural_Network_Images/neural_model_comparisons.docx
+++ b/Neural_Network_Images/neural_model_comparisons.docx
@@ -5,8 +5,6 @@
     <w:p>
       <w:pPr>
         <w:rPr>
-          <w:b/>
-          <w:bCs/>
           <w:sz w:val="28"/>
           <w:szCs w:val="28"/>
         </w:rPr>
@@ -18,6 +16,175 @@
           <w:sz w:val="28"/>
           <w:szCs w:val="28"/>
         </w:rPr>
+        <w:t>Best Run (Epochs Up To 100):</w:t>
+      </w:r>
+    </w:p>
+    <w:p>
+      <w:r>
+        <w:rPr>
+          <w:b/>
+          <w:bCs/>
+        </w:rPr>
+        <w:t>Hyper Tuning Values:</w:t>
+      </w:r>
+    </w:p>
+    <w:p>
+      <w:r>
+        <w:drawing>
+          <wp:inline distT="0" distB="0" distL="0" distR="0" wp14:anchorId="56349775" wp14:editId="3AA353F9">
+            <wp:extent cx="1943371" cy="2191056"/>
+            <wp:effectExtent l="0" t="0" r="0" b="0"/>
+            <wp:docPr id="1269865116" name="Picture 1"/>
+            <wp:cNvGraphicFramePr>
+              <a:graphicFrameLocks xmlns:a="http://schemas.openxmlformats.org/drawingml/2006/main" noChangeAspect="1"/>
+            </wp:cNvGraphicFramePr>
+            <a:graphic xmlns:a="http://schemas.openxmlformats.org/drawingml/2006/main">
+              <a:graphicData uri="http://schemas.openxmlformats.org/drawingml/2006/picture">
+                <pic:pic xmlns:pic="http://schemas.openxmlformats.org/drawingml/2006/picture">
+                  <pic:nvPicPr>
+                    <pic:cNvPr id="1269865116" name=""/>
+                    <pic:cNvPicPr/>
+                  </pic:nvPicPr>
+                  <pic:blipFill>
+                    <a:blip r:embed="rId4"/>
+                    <a:stretch>
+                      <a:fillRect/>
+                    </a:stretch>
+                  </pic:blipFill>
+                  <pic:spPr>
+                    <a:xfrm>
+                      <a:off x="0" y="0"/>
+                      <a:ext cx="1943371" cy="2191056"/>
+                    </a:xfrm>
+                    <a:prstGeom prst="rect">
+                      <a:avLst/>
+                    </a:prstGeom>
+                  </pic:spPr>
+                </pic:pic>
+              </a:graphicData>
+            </a:graphic>
+          </wp:inline>
+        </w:drawing>
+      </w:r>
+    </w:p>
+    <w:p>
+      <w:r>
+        <w:rPr>
+          <w:b/>
+          <w:bCs/>
+        </w:rPr>
+        <w:t>Loss/Accuracy:</w:t>
+      </w:r>
+    </w:p>
+    <w:p>
+      <w:r>
+        <w:drawing>
+          <wp:inline distT="0" distB="0" distL="0" distR="0" wp14:anchorId="26D94396" wp14:editId="780299F2">
+            <wp:extent cx="4401164" cy="447737"/>
+            <wp:effectExtent l="0" t="0" r="0" b="9525"/>
+            <wp:docPr id="802930622" name="Picture 1"/>
+            <wp:cNvGraphicFramePr>
+              <a:graphicFrameLocks xmlns:a="http://schemas.openxmlformats.org/drawingml/2006/main" noChangeAspect="1"/>
+            </wp:cNvGraphicFramePr>
+            <a:graphic xmlns:a="http://schemas.openxmlformats.org/drawingml/2006/main">
+              <a:graphicData uri="http://schemas.openxmlformats.org/drawingml/2006/picture">
+                <pic:pic xmlns:pic="http://schemas.openxmlformats.org/drawingml/2006/picture">
+                  <pic:nvPicPr>
+                    <pic:cNvPr id="802930622" name=""/>
+                    <pic:cNvPicPr/>
+                  </pic:nvPicPr>
+                  <pic:blipFill>
+                    <a:blip r:embed="rId5"/>
+                    <a:stretch>
+                      <a:fillRect/>
+                    </a:stretch>
+                  </pic:blipFill>
+                  <pic:spPr>
+                    <a:xfrm>
+                      <a:off x="0" y="0"/>
+                      <a:ext cx="4401164" cy="447737"/>
+                    </a:xfrm>
+                    <a:prstGeom prst="rect">
+                      <a:avLst/>
+                    </a:prstGeom>
+                  </pic:spPr>
+                </pic:pic>
+              </a:graphicData>
+            </a:graphic>
+          </wp:inline>
+        </w:drawing>
+      </w:r>
+    </w:p>
+    <w:p>
+      <w:pPr>
+        <w:rPr>
+          <w:b/>
+          <w:bCs/>
+        </w:rPr>
+      </w:pPr>
+      <w:r>
+        <w:rPr>
+          <w:b/>
+          <w:bCs/>
+        </w:rPr>
+        <w:t>RMSE/R2:</w:t>
+      </w:r>
+    </w:p>
+    <w:p>
+      <w:r>
+        <w:drawing>
+          <wp:inline distT="0" distB="0" distL="0" distR="0" wp14:anchorId="16D8CB8F" wp14:editId="1605DD22">
+            <wp:extent cx="2019582" cy="447737"/>
+            <wp:effectExtent l="0" t="0" r="0" b="0"/>
+            <wp:docPr id="155538263" name="Picture 1"/>
+            <wp:cNvGraphicFramePr>
+              <a:graphicFrameLocks xmlns:a="http://schemas.openxmlformats.org/drawingml/2006/main" noChangeAspect="1"/>
+            </wp:cNvGraphicFramePr>
+            <a:graphic xmlns:a="http://schemas.openxmlformats.org/drawingml/2006/main">
+              <a:graphicData uri="http://schemas.openxmlformats.org/drawingml/2006/picture">
+                <pic:pic xmlns:pic="http://schemas.openxmlformats.org/drawingml/2006/picture">
+                  <pic:nvPicPr>
+                    <pic:cNvPr id="155538263" name=""/>
+                    <pic:cNvPicPr/>
+                  </pic:nvPicPr>
+                  <pic:blipFill>
+                    <a:blip r:embed="rId6"/>
+                    <a:stretch>
+                      <a:fillRect/>
+                    </a:stretch>
+                  </pic:blipFill>
+                  <pic:spPr>
+                    <a:xfrm>
+                      <a:off x="0" y="0"/>
+                      <a:ext cx="2019582" cy="447737"/>
+                    </a:xfrm>
+                    <a:prstGeom prst="rect">
+                      <a:avLst/>
+                    </a:prstGeom>
+                  </pic:spPr>
+                </pic:pic>
+              </a:graphicData>
+            </a:graphic>
+          </wp:inline>
+        </w:drawing>
+      </w:r>
+    </w:p>
+    <w:p>
+      <w:pPr>
+        <w:rPr>
+          <w:b/>
+          <w:bCs/>
+          <w:sz w:val="28"/>
+          <w:szCs w:val="28"/>
+        </w:rPr>
+      </w:pPr>
+      <w:r>
+        <w:rPr>
+          <w:b/>
+          <w:bCs/>
+          <w:sz w:val="28"/>
+          <w:szCs w:val="28"/>
+        </w:rPr>
         <w:t>Using Main Stats:</w:t>
       </w:r>
     </w:p>
@@ -38,6 +205,9 @@
     </w:p>
     <w:p>
       <w:r>
+        <w:rPr>
+          <w:noProof/>
+        </w:rPr>
         <w:drawing>
           <wp:inline distT="0" distB="0" distL="0" distR="0" wp14:anchorId="057D9528" wp14:editId="3DCFE25E">
             <wp:extent cx="1895740" cy="2219635"/>
@@ -54,7 +224,7 @@
                     <pic:cNvPicPr/>
                   </pic:nvPicPr>
                   <pic:blipFill>
-                    <a:blip r:embed="rId4"/>
+                    <a:blip r:embed="rId7"/>
                     <a:stretch>
                       <a:fillRect/>
                     </a:stretch>
@@ -92,6 +262,10 @@
     </w:p>
     <w:p>
       <w:r>
+        <w:rPr>
+          <w:noProof/>
+        </w:rPr>
+        <w:lastRenderedPageBreak/>
         <w:drawing>
           <wp:inline distT="0" distB="0" distL="0" distR="0" wp14:anchorId="4F35C487" wp14:editId="5CC13E3E">
             <wp:extent cx="4534533" cy="476316"/>
@@ -108,7 +282,7 @@
                     <pic:cNvPicPr/>
                   </pic:nvPicPr>
                   <pic:blipFill>
-                    <a:blip r:embed="rId5"/>
+                    <a:blip r:embed="rId8"/>
                     <a:stretch>
                       <a:fillRect/>
                     </a:stretch>
@@ -166,6 +340,9 @@
     </w:p>
     <w:p>
       <w:r>
+        <w:rPr>
+          <w:noProof/>
+        </w:rPr>
         <w:drawing>
           <wp:inline distT="0" distB="0" distL="0" distR="0" wp14:anchorId="0FFA000E" wp14:editId="04E0CCA4">
             <wp:extent cx="1981477" cy="2248214"/>
@@ -182,7 +359,7 @@
                     <pic:cNvPicPr/>
                   </pic:nvPicPr>
                   <pic:blipFill>
-                    <a:blip r:embed="rId6"/>
+                    <a:blip r:embed="rId9"/>
                     <a:stretch>
                       <a:fillRect/>
                     </a:stretch>
@@ -214,6 +391,9 @@
     </w:p>
     <w:p>
       <w:r>
+        <w:rPr>
+          <w:noProof/>
+        </w:rPr>
         <w:drawing>
           <wp:inline distT="0" distB="0" distL="0" distR="0" wp14:anchorId="1DE66301" wp14:editId="2A70D9D5">
             <wp:extent cx="4525006" cy="447737"/>
@@ -230,7 +410,7 @@
                     <pic:cNvPicPr/>
                   </pic:nvPicPr>
                   <pic:blipFill>
-                    <a:blip r:embed="rId7"/>
+                    <a:blip r:embed="rId10"/>
                     <a:stretch>
                       <a:fillRect/>
                     </a:stretch>
@@ -273,7 +453,6 @@
           <w:sz w:val="28"/>
           <w:szCs w:val="28"/>
         </w:rPr>
-        <w:lastRenderedPageBreak/>
         <w:t>Using All Stats:</w:t>
       </w:r>
     </w:p>
@@ -294,6 +473,9 @@
     </w:p>
     <w:p>
       <w:r>
+        <w:rPr>
+          <w:noProof/>
+        </w:rPr>
         <w:drawing>
           <wp:inline distT="0" distB="0" distL="0" distR="0" wp14:anchorId="59A006D1" wp14:editId="6B3252B8">
             <wp:extent cx="1933845" cy="2200582"/>
@@ -310,7 +492,7 @@
                     <pic:cNvPicPr/>
                   </pic:nvPicPr>
                   <pic:blipFill>
-                    <a:blip r:embed="rId8"/>
+                    <a:blip r:embed="rId11"/>
                     <a:stretch>
                       <a:fillRect/>
                     </a:stretch>
@@ -342,6 +524,10 @@
     </w:p>
     <w:p>
       <w:r>
+        <w:rPr>
+          <w:noProof/>
+        </w:rPr>
+        <w:lastRenderedPageBreak/>
         <w:drawing>
           <wp:inline distT="0" distB="0" distL="0" distR="0" wp14:anchorId="532659AB" wp14:editId="014ACE97">
             <wp:extent cx="4505954" cy="457264"/>
@@ -358,7 +544,7 @@
                     <pic:cNvPicPr/>
                   </pic:nvPicPr>
                   <pic:blipFill>
-                    <a:blip r:embed="rId9"/>
+                    <a:blip r:embed="rId12"/>
                     <a:stretch>
                       <a:fillRect/>
                     </a:stretch>
@@ -1081,6 +1267,58 @@
       </w:tblBorders>
     </w:tblPr>
   </w:style>
+  <w:style w:type="paragraph" w:styleId="HTMLPreformatted">
+    <w:name w:val="HTML Preformatted"/>
+    <w:basedOn w:val="Normal"/>
+    <w:link w:val="HTMLPreformattedChar"/>
+    <w:uiPriority w:val="99"/>
+    <w:semiHidden/>
+    <w:unhideWhenUsed/>
+    <w:rsid w:val="00CD0190"/>
+    <w:pPr>
+      <w:tabs>
+        <w:tab w:val="left" w:pos="916"/>
+        <w:tab w:val="left" w:pos="1832"/>
+        <w:tab w:val="left" w:pos="2748"/>
+        <w:tab w:val="left" w:pos="3664"/>
+        <w:tab w:val="left" w:pos="4580"/>
+        <w:tab w:val="left" w:pos="5496"/>
+        <w:tab w:val="left" w:pos="6412"/>
+        <w:tab w:val="left" w:pos="7328"/>
+        <w:tab w:val="left" w:pos="8244"/>
+        <w:tab w:val="left" w:pos="9160"/>
+        <w:tab w:val="left" w:pos="10076"/>
+        <w:tab w:val="left" w:pos="10992"/>
+        <w:tab w:val="left" w:pos="11908"/>
+        <w:tab w:val="left" w:pos="12824"/>
+        <w:tab w:val="left" w:pos="13740"/>
+        <w:tab w:val="left" w:pos="14656"/>
+      </w:tabs>
+      <w:spacing w:after="0" w:line="240" w:lineRule="auto"/>
+    </w:pPr>
+    <w:rPr>
+      <w:rFonts w:ascii="Courier New" w:eastAsia="Times New Roman" w:hAnsi="Courier New" w:cs="Courier New"/>
+      <w:kern w:val="0"/>
+      <w:sz w:val="20"/>
+      <w:szCs w:val="20"/>
+      <w14:ligatures w14:val="none"/>
+    </w:rPr>
+  </w:style>
+  <w:style w:type="character" w:customStyle="1" w:styleId="HTMLPreformattedChar">
+    <w:name w:val="HTML Preformatted Char"/>
+    <w:basedOn w:val="DefaultParagraphFont"/>
+    <w:link w:val="HTMLPreformatted"/>
+    <w:uiPriority w:val="99"/>
+    <w:semiHidden/>
+    <w:rsid w:val="00CD0190"/>
+    <w:rPr>
+      <w:rFonts w:ascii="Courier New" w:eastAsia="Times New Roman" w:hAnsi="Courier New" w:cs="Courier New"/>
+      <w:kern w:val="0"/>
+      <w:sz w:val="20"/>
+      <w:szCs w:val="20"/>
+      <w14:ligatures w14:val="none"/>
+    </w:rPr>
+  </w:style>
 </w:styles>
 </file>
 

</xml_diff>